<commit_message>
added first pass cana psali batos.
</commit_message>
<xml_diff>
--- a/Psalmody Source/46 Cana Psali Adam.docx
+++ b/Psalmody Source/46 Cana Psali Adam.docx
@@ -1,12 +1,12 @@
 
 <file path=word/document.xml><?xml version="1.0" encoding="utf-8"?>
-<w:document xmlns:ve="http://schemas.openxmlformats.org/markup-compatibility/2006" xmlns:o="urn:schemas-microsoft-com:office:office" xmlns:r="http://schemas.openxmlformats.org/officeDocument/2006/relationships" xmlns:m="http://schemas.openxmlformats.org/officeDocument/2006/math" xmlns:v="urn:schemas-microsoft-com:vml" xmlns:wp="http://schemas.openxmlformats.org/drawingml/2006/wordprocessingDrawing" xmlns:w10="urn:schemas-microsoft-com:office:word" xmlns:w="http://schemas.openxmlformats.org/wordprocessingml/2006/main" xmlns:wne="http://schemas.microsoft.com/office/word/2006/wordml">
+<w:document xmlns:wpc="http://schemas.microsoft.com/office/word/2010/wordprocessingCanvas" xmlns:mc="http://schemas.openxmlformats.org/markup-compatibility/2006" xmlns:o="urn:schemas-microsoft-com:office:office" xmlns:r="http://schemas.openxmlformats.org/officeDocument/2006/relationships" xmlns:m="http://schemas.openxmlformats.org/officeDocument/2006/math" xmlns:v="urn:schemas-microsoft-com:vml" xmlns:wp14="http://schemas.microsoft.com/office/word/2010/wordprocessingDrawing" xmlns:wp="http://schemas.openxmlformats.org/drawingml/2006/wordprocessingDrawing" xmlns:w10="urn:schemas-microsoft-com:office:word" xmlns:w="http://schemas.openxmlformats.org/wordprocessingml/2006/main" xmlns:w14="http://schemas.microsoft.com/office/word/2010/wordml" xmlns:wpg="http://schemas.microsoft.com/office/word/2010/wordprocessingGroup" xmlns:wpi="http://schemas.microsoft.com/office/word/2010/wordprocessingInk" xmlns:wne="http://schemas.microsoft.com/office/word/2006/wordml" xmlns:wps="http://schemas.microsoft.com/office/word/2010/wordprocessingShape" mc:Ignorable="w14 wp14">
   <w:body>
     <w:tbl>
       <w:tblPr>
         <w:tblStyle w:val="TableGrid"/>
         <w:tblW w:w="3354" w:type="pct"/>
-        <w:tblLook w:val="0420"/>
+        <w:tblLook w:val="0420" w:firstRow="1" w:lastRow="0" w:firstColumn="0" w:lastColumn="0" w:noHBand="0" w:noVBand="1"/>
       </w:tblPr>
       <w:tblGrid>
         <w:gridCol w:w="3171"/>
@@ -83,6 +83,21 @@
             <w:r>
               <w:t xml:space="preserve">To do </w:t>
             </w:r>
+            <w:r>
+              <w:t xml:space="preserve">help </w:t>
+            </w:r>
+            <w:proofErr w:type="spellStart"/>
+            <w:r>
+              <w:t>erok</w:t>
+            </w:r>
+            <w:proofErr w:type="spellEnd"/>
+          </w:p>
+          <w:p>
+            <w:r>
+              <w:t>My Lord Jesus, our God</w:t>
+            </w:r>
+            <w:bookmarkStart w:id="0" w:name="_GoBack"/>
+            <w:bookmarkEnd w:id="0"/>
           </w:p>
         </w:tc>
         <w:tc>
@@ -1167,8 +1182,6 @@
               </w:rPr>
               <w:t>Ⲱⲟⲩⲛ1ϩⲏⲧ ⲉ̀ϫⲱⲓ: ⲥⲱⲧⲉⲙ ⲉ̀ⲛⲁ ⲉⲩⲭⲏ: Ⲡⲟ̄ⲥ̄ ⲁ̀ⲣⲉϩ ⲉ̀ⲣⲟⲓ: ⲉ̀ⲃⲟⲗϩⲁ ⲡⲓⲫⲁϣ ⲉⲧⲭⲏ.</w:t>
             </w:r>
-            <w:bookmarkStart w:id="0" w:name="_GoBack"/>
-            <w:bookmarkEnd w:id="0"/>
           </w:p>
         </w:tc>
         <w:tc>
@@ -1215,7 +1228,7 @@
 </file>
 
 <file path=word/endnotes.xml><?xml version="1.0" encoding="utf-8"?>
-<w:endnotes xmlns:ve="http://schemas.openxmlformats.org/markup-compatibility/2006" xmlns:o="urn:schemas-microsoft-com:office:office" xmlns:r="http://schemas.openxmlformats.org/officeDocument/2006/relationships" xmlns:m="http://schemas.openxmlformats.org/officeDocument/2006/math" xmlns:v="urn:schemas-microsoft-com:vml" xmlns:wp="http://schemas.openxmlformats.org/drawingml/2006/wordprocessingDrawing" xmlns:w10="urn:schemas-microsoft-com:office:word" xmlns:w="http://schemas.openxmlformats.org/wordprocessingml/2006/main" xmlns:wne="http://schemas.microsoft.com/office/word/2006/wordml">
+<w:endnotes xmlns:wpc="http://schemas.microsoft.com/office/word/2010/wordprocessingCanvas" xmlns:mc="http://schemas.openxmlformats.org/markup-compatibility/2006" xmlns:o="urn:schemas-microsoft-com:office:office" xmlns:r="http://schemas.openxmlformats.org/officeDocument/2006/relationships" xmlns:m="http://schemas.openxmlformats.org/officeDocument/2006/math" xmlns:v="urn:schemas-microsoft-com:vml" xmlns:wp14="http://schemas.microsoft.com/office/word/2010/wordprocessingDrawing" xmlns:wp="http://schemas.openxmlformats.org/drawingml/2006/wordprocessingDrawing" xmlns:w10="urn:schemas-microsoft-com:office:word" xmlns:w="http://schemas.openxmlformats.org/wordprocessingml/2006/main" xmlns:w14="http://schemas.microsoft.com/office/word/2010/wordml" xmlns:wpg="http://schemas.microsoft.com/office/word/2010/wordprocessingGroup" xmlns:wpi="http://schemas.microsoft.com/office/word/2010/wordprocessingInk" xmlns:wne="http://schemas.microsoft.com/office/word/2006/wordml" xmlns:wps="http://schemas.microsoft.com/office/word/2010/wordprocessingShape" mc:Ignorable="w14 wp14">
   <w:endnote w:type="separator" w:id="-1">
     <w:p>
       <w:pPr>
@@ -1240,7 +1253,7 @@
 </file>
 
 <file path=word/footnotes.xml><?xml version="1.0" encoding="utf-8"?>
-<w:footnotes xmlns:ve="http://schemas.openxmlformats.org/markup-compatibility/2006" xmlns:o="urn:schemas-microsoft-com:office:office" xmlns:r="http://schemas.openxmlformats.org/officeDocument/2006/relationships" xmlns:m="http://schemas.openxmlformats.org/officeDocument/2006/math" xmlns:v="urn:schemas-microsoft-com:vml" xmlns:wp="http://schemas.openxmlformats.org/drawingml/2006/wordprocessingDrawing" xmlns:w10="urn:schemas-microsoft-com:office:word" xmlns:w="http://schemas.openxmlformats.org/wordprocessingml/2006/main" xmlns:wne="http://schemas.microsoft.com/office/word/2006/wordml">
+<w:footnotes xmlns:wpc="http://schemas.microsoft.com/office/word/2010/wordprocessingCanvas" xmlns:mc="http://schemas.openxmlformats.org/markup-compatibility/2006" xmlns:o="urn:schemas-microsoft-com:office:office" xmlns:r="http://schemas.openxmlformats.org/officeDocument/2006/relationships" xmlns:m="http://schemas.openxmlformats.org/officeDocument/2006/math" xmlns:v="urn:schemas-microsoft-com:vml" xmlns:wp14="http://schemas.microsoft.com/office/word/2010/wordprocessingDrawing" xmlns:wp="http://schemas.openxmlformats.org/drawingml/2006/wordprocessingDrawing" xmlns:w10="urn:schemas-microsoft-com:office:word" xmlns:w="http://schemas.openxmlformats.org/wordprocessingml/2006/main" xmlns:w14="http://schemas.microsoft.com/office/word/2010/wordml" xmlns:wpg="http://schemas.microsoft.com/office/word/2010/wordprocessingGroup" xmlns:wpi="http://schemas.microsoft.com/office/word/2010/wordprocessingInk" xmlns:wne="http://schemas.microsoft.com/office/word/2006/wordml" xmlns:wps="http://schemas.microsoft.com/office/word/2010/wordprocessingShape" mc:Ignorable="w14 wp14">
   <w:footnote w:type="separator" w:id="-1">
     <w:p>
       <w:pPr>
@@ -1265,7 +1278,7 @@
 </file>
 
 <file path=word/styles.xml><?xml version="1.0" encoding="utf-8"?>
-<w:styles xmlns:r="http://schemas.openxmlformats.org/officeDocument/2006/relationships" xmlns:w="http://schemas.openxmlformats.org/wordprocessingml/2006/main">
+<w:styles xmlns:mc="http://schemas.openxmlformats.org/markup-compatibility/2006" xmlns:r="http://schemas.openxmlformats.org/officeDocument/2006/relationships" xmlns:w="http://schemas.openxmlformats.org/wordprocessingml/2006/main" xmlns:w14="http://schemas.microsoft.com/office/word/2010/wordml" mc:Ignorable="w14">
   <w:docDefaults>
     <w:rPrDefault>
       <w:rPr>
@@ -1466,7 +1479,6 @@
     <w:uiPriority w:val="99"/>
     <w:semiHidden/>
     <w:unhideWhenUsed/>
-    <w:qFormat/>
     <w:tblPr>
       <w:tblInd w:w="0" w:type="dxa"/>
       <w:tblCellMar>
@@ -1507,7 +1519,6 @@
       <w:spacing w:after="0" w:line="240" w:lineRule="auto"/>
     </w:pPr>
     <w:tblPr>
-      <w:tblInd w:w="0" w:type="dxa"/>
       <w:tblBorders>
         <w:top w:val="single" w:sz="4" w:space="0" w:color="auto"/>
         <w:left w:val="single" w:sz="4" w:space="0" w:color="auto"/>
@@ -1516,12 +1527,6 @@
         <w:insideH w:val="single" w:sz="4" w:space="0" w:color="auto"/>
         <w:insideV w:val="single" w:sz="4" w:space="0" w:color="auto"/>
       </w:tblBorders>
-      <w:tblCellMar>
-        <w:top w:w="0" w:type="dxa"/>
-        <w:left w:w="108" w:type="dxa"/>
-        <w:bottom w:w="0" w:type="dxa"/>
-        <w:right w:w="108" w:type="dxa"/>
-      </w:tblCellMar>
     </w:tblPr>
   </w:style>
   <w:style w:type="paragraph" w:customStyle="1" w:styleId="Coptic">
@@ -2160,7 +2165,7 @@
 </file>
 
 <file path=customXml/itemProps1.xml><?xml version="1.0" encoding="utf-8"?>
-<ds:datastoreItem xmlns:ds="http://schemas.openxmlformats.org/officeDocument/2006/customXml" ds:itemID="{1B113628-BABA-43B9-BC0C-AEFCA1F7078C}">
+<ds:datastoreItem xmlns:ds="http://schemas.openxmlformats.org/officeDocument/2006/customXml" ds:itemID="{4DB5D608-FEA0-4853-A471-C2B35BD36793}">
   <ds:schemaRefs>
     <ds:schemaRef ds:uri="http://schemas.openxmlformats.org/officeDocument/2006/bibliography"/>
   </ds:schemaRefs>

</xml_diff>